<commit_message>
Added day 3 files
</commit_message>
<xml_diff>
--- a/JavaScript Day 2.docx
+++ b/JavaScript Day 2.docx
@@ -1758,10 +1758,7 @@
           <w:szCs w:val="32"/>
         </w:rPr>
       </w:pPr>
-    </w:p>
-    <w:p>
-      <w:pPr>
-        <w:spacing w:after="0" w:line="240" w:lineRule="auto"/>
+      <w:r>
         <w:rPr>
           <w:rFonts w:ascii="Times New Roman" w:hAnsi="Times New Roman" w:cs="Times New Roman"/>
           <w:b/>
@@ -1769,171 +1766,7 @@
           <w:sz w:val="32"/>
           <w:szCs w:val="32"/>
         </w:rPr>
-      </w:pPr>
-    </w:p>
-    <w:p>
-      <w:pPr>
-        <w:spacing w:after="0" w:line="240" w:lineRule="auto"/>
-        <w:rPr>
-          <w:rFonts w:ascii="Times New Roman" w:hAnsi="Times New Roman" w:cs="Times New Roman"/>
-          <w:b/>
-          <w:bCs/>
-          <w:sz w:val="32"/>
-          <w:szCs w:val="32"/>
-        </w:rPr>
-      </w:pPr>
-    </w:p>
-    <w:p>
-      <w:pPr>
-        <w:spacing w:after="0" w:line="240" w:lineRule="auto"/>
-        <w:rPr>
-          <w:rFonts w:ascii="Times New Roman" w:hAnsi="Times New Roman" w:cs="Times New Roman"/>
-          <w:b/>
-          <w:bCs/>
-          <w:sz w:val="32"/>
-          <w:szCs w:val="32"/>
-        </w:rPr>
-      </w:pPr>
-    </w:p>
-    <w:p>
-      <w:pPr>
-        <w:spacing w:after="0" w:line="240" w:lineRule="auto"/>
-        <w:rPr>
-          <w:rFonts w:ascii="Times New Roman" w:hAnsi="Times New Roman" w:cs="Times New Roman"/>
-          <w:b/>
-          <w:bCs/>
-          <w:sz w:val="32"/>
-          <w:szCs w:val="32"/>
-        </w:rPr>
-      </w:pPr>
-    </w:p>
-    <w:p>
-      <w:pPr>
-        <w:spacing w:after="0" w:line="240" w:lineRule="auto"/>
-        <w:rPr>
-          <w:rFonts w:ascii="Times New Roman" w:hAnsi="Times New Roman" w:cs="Times New Roman"/>
-          <w:b/>
-          <w:bCs/>
-          <w:sz w:val="32"/>
-          <w:szCs w:val="32"/>
-        </w:rPr>
-      </w:pPr>
-    </w:p>
-    <w:p>
-      <w:pPr>
-        <w:spacing w:after="0" w:line="240" w:lineRule="auto"/>
-        <w:rPr>
-          <w:rFonts w:ascii="Times New Roman" w:hAnsi="Times New Roman" w:cs="Times New Roman"/>
-          <w:b/>
-          <w:bCs/>
-          <w:sz w:val="32"/>
-          <w:szCs w:val="32"/>
-        </w:rPr>
-      </w:pPr>
-    </w:p>
-    <w:p>
-      <w:pPr>
-        <w:spacing w:after="0" w:line="240" w:lineRule="auto"/>
-        <w:rPr>
-          <w:rFonts w:ascii="Times New Roman" w:hAnsi="Times New Roman" w:cs="Times New Roman"/>
-          <w:b/>
-          <w:bCs/>
-          <w:sz w:val="32"/>
-          <w:szCs w:val="32"/>
-        </w:rPr>
-      </w:pPr>
-    </w:p>
-    <w:p>
-      <w:pPr>
-        <w:spacing w:after="0" w:line="240" w:lineRule="auto"/>
-        <w:rPr>
-          <w:rFonts w:ascii="Times New Roman" w:hAnsi="Times New Roman" w:cs="Times New Roman"/>
-          <w:b/>
-          <w:bCs/>
-          <w:sz w:val="32"/>
-          <w:szCs w:val="32"/>
-        </w:rPr>
-      </w:pPr>
-    </w:p>
-    <w:p>
-      <w:pPr>
-        <w:spacing w:after="0" w:line="240" w:lineRule="auto"/>
-        <w:rPr>
-          <w:rFonts w:ascii="Times New Roman" w:hAnsi="Times New Roman" w:cs="Times New Roman"/>
-          <w:b/>
-          <w:bCs/>
-          <w:sz w:val="32"/>
-          <w:szCs w:val="32"/>
-        </w:rPr>
-      </w:pPr>
-    </w:p>
-    <w:p>
-      <w:pPr>
-        <w:spacing w:after="0" w:line="240" w:lineRule="auto"/>
-        <w:rPr>
-          <w:rFonts w:ascii="Times New Roman" w:hAnsi="Times New Roman" w:cs="Times New Roman"/>
-          <w:b/>
-          <w:bCs/>
-          <w:sz w:val="32"/>
-          <w:szCs w:val="32"/>
-        </w:rPr>
-      </w:pPr>
-    </w:p>
-    <w:p>
-      <w:pPr>
-        <w:spacing w:after="0" w:line="240" w:lineRule="auto"/>
-        <w:rPr>
-          <w:rFonts w:ascii="Times New Roman" w:hAnsi="Times New Roman" w:cs="Times New Roman"/>
-          <w:b/>
-          <w:bCs/>
-          <w:sz w:val="32"/>
-          <w:szCs w:val="32"/>
-        </w:rPr>
-      </w:pPr>
-    </w:p>
-    <w:p>
-      <w:pPr>
-        <w:spacing w:after="0" w:line="240" w:lineRule="auto"/>
-        <w:rPr>
-          <w:rFonts w:ascii="Times New Roman" w:hAnsi="Times New Roman" w:cs="Times New Roman"/>
-          <w:b/>
-          <w:bCs/>
-          <w:sz w:val="32"/>
-          <w:szCs w:val="32"/>
-        </w:rPr>
-      </w:pPr>
-    </w:p>
-    <w:p>
-      <w:pPr>
-        <w:spacing w:after="0" w:line="240" w:lineRule="auto"/>
-        <w:rPr>
-          <w:rFonts w:ascii="Times New Roman" w:hAnsi="Times New Roman" w:cs="Times New Roman"/>
-          <w:b/>
-          <w:bCs/>
-          <w:sz w:val="32"/>
-          <w:szCs w:val="32"/>
-        </w:rPr>
-      </w:pPr>
-    </w:p>
-    <w:p>
-      <w:pPr>
-        <w:spacing w:after="0" w:line="240" w:lineRule="auto"/>
-        <w:rPr>
-          <w:rFonts w:ascii="Times New Roman" w:hAnsi="Times New Roman" w:cs="Times New Roman"/>
-          <w:b/>
-          <w:bCs/>
-          <w:sz w:val="32"/>
-          <w:szCs w:val="32"/>
-        </w:rPr>
-      </w:pPr>
-      <w:r>
-        <w:rPr>
-          <w:rFonts w:ascii="Times New Roman" w:hAnsi="Times New Roman" w:cs="Times New Roman"/>
-          <w:b/>
-          <w:bCs/>
-          <w:sz w:val="32"/>
-          <w:szCs w:val="32"/>
-        </w:rPr>
+        <w:lastRenderedPageBreak/>
         <w:t xml:space="preserve">7.Explain About Stack and Heap </w:t>
       </w:r>
       <w:proofErr w:type="gramStart"/>
@@ -2343,7 +2176,7 @@
           </mc:Choice>
           <mc:Fallback>
             <w:pict>
-              <v:shapetype w14:anchorId="72832F88" id="_x0000_t75" coordsize="21600,21600" o:spt="75" o:preferrelative="t" path="m@4@5l@4@11@9@11@9@5xe" filled="f" stroked="f">
+              <v:shapetype w14:anchorId="731CFAB8" id="_x0000_t75" coordsize="21600,21600" o:spt="75" o:preferrelative="t" path="m@4@5l@4@11@9@11@9@5xe" filled="f" stroked="f">
                 <v:stroke joinstyle="miter"/>
                 <v:formulas>
                   <v:f eqn="if lineDrawn pixelLineWidth 0"/>
@@ -2428,7 +2261,7 @@
           </mc:Choice>
           <mc:Fallback>
             <w:pict>
-              <v:line w14:anchorId="126F1D44" id="Straight Connector 6" o:spid="_x0000_s1026" style="position:absolute;z-index:251610112;visibility:visible;mso-wrap-style:square;mso-wrap-distance-left:9pt;mso-wrap-distance-top:0;mso-wrap-distance-right:9pt;mso-wrap-distance-bottom:0;mso-position-horizontal:absolute;mso-position-horizontal-relative:text;mso-position-vertical:absolute;mso-position-vertical-relative:text" from="87.1pt,53.05pt" to="87.1pt,122.05pt" o:gfxdata="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" strokecolor="black [3040]"/>
+              <v:line w14:anchorId="4ED7EB8E" id="Straight Connector 6" o:spid="_x0000_s1026" style="position:absolute;z-index:251610112;visibility:visible;mso-wrap-style:square;mso-wrap-distance-left:9pt;mso-wrap-distance-top:0;mso-wrap-distance-right:9pt;mso-wrap-distance-bottom:0;mso-position-horizontal:absolute;mso-position-horizontal-relative:text;mso-position-vertical:absolute;mso-position-vertical-relative:text" from="87.1pt,53.05pt" to="87.1pt,122.05pt" o:gfxdata="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" strokecolor="black [3040]"/>
             </w:pict>
           </mc:Fallback>
         </mc:AlternateContent>
@@ -2492,7 +2325,7 @@
           </mc:Choice>
           <mc:Fallback>
             <w:pict>
-              <v:line w14:anchorId="0B558E6E" id="Straight Connector 6" o:spid="_x0000_s1026" style="position:absolute;z-index:251600896;visibility:visible;mso-wrap-style:square;mso-wrap-distance-left:9pt;mso-wrap-distance-top:0;mso-wrap-distance-right:9pt;mso-wrap-distance-bottom:0;mso-position-horizontal:absolute;mso-position-horizontal-relative:text;mso-position-vertical:absolute;mso-position-vertical-relative:text" from="43.8pt,53.75pt" to="43.8pt,122.75pt" o:gfxdata="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" strokecolor="black [3040]"/>
+              <v:line w14:anchorId="178B3D1C" id="Straight Connector 6" o:spid="_x0000_s1026" style="position:absolute;z-index:251600896;visibility:visible;mso-wrap-style:square;mso-wrap-distance-left:9pt;mso-wrap-distance-top:0;mso-wrap-distance-right:9pt;mso-wrap-distance-bottom:0;mso-position-horizontal:absolute;mso-position-horizontal-relative:text;mso-position-vertical:absolute;mso-position-vertical-relative:text" from="43.8pt,53.75pt" to="43.8pt,122.75pt" o:gfxdata="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" strokecolor="black [3040]"/>
             </w:pict>
           </mc:Fallback>
         </mc:AlternateContent>
@@ -2598,7 +2431,7 @@
           </mc:Choice>
           <mc:Fallback>
             <w:pict>
-              <v:line w14:anchorId="3BBB88B0" id="Straight Connector 6" o:spid="_x0000_s1026" style="position:absolute;flip:x;z-index:251616256;visibility:visible;mso-wrap-style:square;mso-width-percent:0;mso-height-percent:0;mso-wrap-distance-left:9pt;mso-wrap-distance-top:0;mso-wrap-distance-right:9pt;mso-wrap-distance-bottom:0;mso-position-horizontal:absolute;mso-position-horizontal-relative:text;mso-position-vertical:absolute;mso-position-vertical-relative:text;mso-width-percent:0;mso-height-percent:0;mso-width-relative:margin;mso-height-relative:margin" from="44.15pt,18.5pt" to="87.1pt,18.7pt" o:gfxdata="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" strokecolor="black [3040]"/>
+              <v:line w14:anchorId="79AA322C" id="Straight Connector 6" o:spid="_x0000_s1026" style="position:absolute;flip:x;z-index:251616256;visibility:visible;mso-wrap-style:square;mso-width-percent:0;mso-height-percent:0;mso-wrap-distance-left:9pt;mso-wrap-distance-top:0;mso-wrap-distance-right:9pt;mso-wrap-distance-bottom:0;mso-position-horizontal:absolute;mso-position-horizontal-relative:text;mso-position-vertical:absolute;mso-position-vertical-relative:text;mso-width-percent:0;mso-height-percent:0;mso-width-relative:margin;mso-height-relative:margin" from="44.15pt,18.5pt" to="87.1pt,18.7pt" o:gfxdata="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" strokecolor="black [3040]"/>
             </w:pict>
           </mc:Fallback>
         </mc:AlternateContent>
@@ -2980,7 +2813,7 @@
           </mc:Choice>
           <mc:Fallback>
             <w:pict>
-              <v:line w14:anchorId="4615578C" id="Straight Connector 6" o:spid="_x0000_s1026" style="position:absolute;z-index:251667456;visibility:visible;mso-wrap-style:square;mso-wrap-distance-left:9pt;mso-wrap-distance-top:0;mso-wrap-distance-right:9pt;mso-wrap-distance-bottom:0;mso-position-horizontal:absolute;mso-position-horizontal-relative:text;mso-position-vertical:absolute;mso-position-vertical-relative:text" from="105.7pt,.35pt" to="105.7pt,69.35pt" o:gfxdata="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" strokecolor="black [3040]"/>
+              <v:line w14:anchorId="36A50DDE" id="Straight Connector 6" o:spid="_x0000_s1026" style="position:absolute;z-index:251667456;visibility:visible;mso-wrap-style:square;mso-wrap-distance-left:9pt;mso-wrap-distance-top:0;mso-wrap-distance-right:9pt;mso-wrap-distance-bottom:0;mso-position-horizontal:absolute;mso-position-horizontal-relative:text;mso-position-vertical:absolute;mso-position-vertical-relative:text" from="105.7pt,.35pt" to="105.7pt,69.35pt" o:gfxdata="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" strokecolor="black [3040]"/>
             </w:pict>
           </mc:Fallback>
         </mc:AlternateContent>
@@ -3044,7 +2877,7 @@
           </mc:Choice>
           <mc:Fallback>
             <w:pict>
-              <v:line w14:anchorId="5FFD8ACA" id="Straight Connector 6" o:spid="_x0000_s1026" style="position:absolute;z-index:251640832;visibility:visible;mso-wrap-style:square;mso-wrap-distance-left:9pt;mso-wrap-distance-top:0;mso-wrap-distance-right:9pt;mso-wrap-distance-bottom:0;mso-position-horizontal:absolute;mso-position-horizontal-relative:text;mso-position-vertical:absolute;mso-position-vertical-relative:text" from="54.9pt,.55pt" to="54.9pt,69.55pt" o:gfxdata="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" strokecolor="black [3040]"/>
+              <v:line w14:anchorId="59BA2BA3" id="Straight Connector 6" o:spid="_x0000_s1026" style="position:absolute;z-index:251640832;visibility:visible;mso-wrap-style:square;mso-wrap-distance-left:9pt;mso-wrap-distance-top:0;mso-wrap-distance-right:9pt;mso-wrap-distance-bottom:0;mso-position-horizontal:absolute;mso-position-horizontal-relative:text;mso-position-vertical:absolute;mso-position-vertical-relative:text" from="54.9pt,.55pt" to="54.9pt,69.55pt" o:gfxdata="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" strokecolor="black [3040]"/>
             </w:pict>
           </mc:Fallback>
         </mc:AlternateContent>
@@ -3126,7 +2959,7 @@
           </mc:Choice>
           <mc:Fallback>
             <w:pict>
-              <v:shapetype w14:anchorId="3216DD7F" id="_x0000_t32" coordsize="21600,21600" o:spt="32" o:oned="t" path="m,l21600,21600e" filled="f">
+              <v:shapetype w14:anchorId="1018E829" id="_x0000_t32" coordsize="21600,21600" o:spt="32" o:oned="t" path="m,l21600,21600e" filled="f">
                 <v:path arrowok="t" fillok="f" o:connecttype="none"/>
                 <o:lock v:ext="edit" shapetype="t"/>
               </v:shapetype>
@@ -3376,7 +3209,7 @@
           </mc:Choice>
           <mc:Fallback>
             <w:pict>
-              <v:shape w14:anchorId="46BEB82E" id="Ink 10" o:spid="_x0000_s1026" type="#_x0000_t75" style="position:absolute;margin-left:267.1pt;margin-top:-22.8pt;width:71.6pt;height:69.75pt;z-index:251654144;visibility:visible;mso-wrap-style:square;mso-wrap-distance-left:9pt;mso-wrap-distance-top:0;mso-wrap-distance-right:9pt;mso-wrap-distance-bottom:0;mso-position-horizontal:absolute;mso-position-horizontal-relative:text;mso-position-vertical:absolute;mso-position-vertical-relative:text" o:gfxdata="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">
+              <v:shape w14:anchorId="5A3BE2BC" id="Ink 10" o:spid="_x0000_s1026" type="#_x0000_t75" style="position:absolute;margin-left:267.1pt;margin-top:-22.8pt;width:71.6pt;height:69.75pt;z-index:251654144;visibility:visible;mso-wrap-style:square;mso-wrap-distance-left:9pt;mso-wrap-distance-top:0;mso-wrap-distance-right:9pt;mso-wrap-distance-bottom:0;mso-position-horizontal:absolute;mso-position-horizontal-relative:text;mso-position-vertical:absolute;mso-position-vertical-relative:text" o:gfxdata="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">
                 <v:imagedata r:id="rId12" o:title=""/>
               </v:shape>
             </w:pict>
@@ -3399,7 +3232,6 @@
           <w:sz w:val="24"/>
           <w:szCs w:val="24"/>
         </w:rPr>
-        <w:lastRenderedPageBreak/>
         <mc:AlternateContent>
           <mc:Choice Requires="wps">
             <w:drawing>
@@ -3461,7 +3293,7 @@
           </mc:Choice>
           <mc:Fallback>
             <w:pict>
-              <v:shape w14:anchorId="7B3EFED3" id="Straight Arrow Connector 13" o:spid="_x0000_s1026" type="#_x0000_t32" style="position:absolute;margin-left:303.9pt;margin-top:7.25pt;width:3.6pt;height:63.25pt;z-index:251710464;visibility:visible;mso-wrap-style:square;mso-width-percent:0;mso-height-percent:0;mso-wrap-distance-left:9pt;mso-wrap-distance-top:0;mso-wrap-distance-right:9pt;mso-wrap-distance-bottom:0;mso-position-horizontal:absolute;mso-position-horizontal-relative:text;mso-position-vertical:absolute;mso-position-vertical-relative:text;mso-width-percent:0;mso-height-percent:0;mso-width-relative:margin;mso-height-relative:margin" o:gfxdata="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" strokecolor="black [3040]">
+              <v:shape w14:anchorId="312C79B8" id="Straight Arrow Connector 13" o:spid="_x0000_s1026" type="#_x0000_t32" style="position:absolute;margin-left:303.9pt;margin-top:7.25pt;width:3.6pt;height:63.25pt;z-index:251710464;visibility:visible;mso-wrap-style:square;mso-width-percent:0;mso-height-percent:0;mso-wrap-distance-left:9pt;mso-wrap-distance-top:0;mso-wrap-distance-right:9pt;mso-wrap-distance-bottom:0;mso-position-horizontal:absolute;mso-position-horizontal-relative:text;mso-position-vertical:absolute;mso-position-vertical-relative:text;mso-width-percent:0;mso-height-percent:0;mso-width-relative:margin;mso-height-relative:margin" o:gfxdata="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" strokecolor="black [3040]">
                 <v:stroke endarrow="block"/>
               </v:shape>
             </w:pict>
@@ -3536,7 +3368,7 @@
           </mc:Choice>
           <mc:Fallback>
             <w:pict>
-              <v:shape w14:anchorId="7C7C30A9" id="Straight Arrow Connector 13" o:spid="_x0000_s1026" type="#_x0000_t32" style="position:absolute;margin-left:76.7pt;margin-top:1.2pt;width:3.6pt;height:67.4pt;z-index:251699200;visibility:visible;mso-wrap-style:square;mso-width-percent:0;mso-height-percent:0;mso-wrap-distance-left:9pt;mso-wrap-distance-top:0;mso-wrap-distance-right:9pt;mso-wrap-distance-bottom:0;mso-position-horizontal:absolute;mso-position-horizontal-relative:text;mso-position-vertical:absolute;mso-position-vertical-relative:text;mso-width-percent:0;mso-height-percent:0;mso-width-relative:margin;mso-height-relative:margin" o:gfxdata="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" strokecolor="black [3040]">
+              <v:shape w14:anchorId="2EF14EBC" id="Straight Arrow Connector 13" o:spid="_x0000_s1026" type="#_x0000_t32" style="position:absolute;margin-left:76.7pt;margin-top:1.2pt;width:3.6pt;height:67.4pt;z-index:251699200;visibility:visible;mso-wrap-style:square;mso-width-percent:0;mso-height-percent:0;mso-wrap-distance-left:9pt;mso-wrap-distance-top:0;mso-wrap-distance-right:9pt;mso-wrap-distance-bottom:0;mso-position-horizontal:absolute;mso-position-horizontal-relative:text;mso-position-vertical:absolute;mso-position-vertical-relative:text;mso-width-percent:0;mso-height-percent:0;mso-width-relative:margin;mso-height-relative:margin" o:gfxdata="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" strokecolor="black [3040]">
                 <v:stroke endarrow="block"/>
               </v:shape>
             </w:pict>
@@ -3608,7 +3440,7 @@
           </mc:Choice>
           <mc:Fallback>
             <w:pict>
-              <v:line w14:anchorId="65FB1C0A" id="Straight Connector 6" o:spid="_x0000_s1026" style="position:absolute;flip:y;z-index:251662336;visibility:visible;mso-wrap-style:square;mso-width-percent:0;mso-height-percent:0;mso-wrap-distance-left:9pt;mso-wrap-distance-top:0;mso-wrap-distance-right:9pt;mso-wrap-distance-bottom:0;mso-position-horizontal:absolute;mso-position-horizontal-relative:text;mso-position-vertical:absolute;mso-position-vertical-relative:text;mso-width-percent:0;mso-height-percent:0;mso-width-relative:margin;mso-height-relative:margin" from="54.9pt,17.35pt" to="106.15pt,17.8pt" o:gfxdata="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" strokecolor="black [3040]"/>
+              <v:line w14:anchorId="695F45FE" id="Straight Connector 6" o:spid="_x0000_s1026" style="position:absolute;flip:y;z-index:251662336;visibility:visible;mso-wrap-style:square;mso-width-percent:0;mso-height-percent:0;mso-wrap-distance-left:9pt;mso-wrap-distance-top:0;mso-wrap-distance-right:9pt;mso-wrap-distance-bottom:0;mso-position-horizontal:absolute;mso-position-horizontal-relative:text;mso-position-vertical:absolute;mso-position-vertical-relative:text;mso-width-percent:0;mso-height-percent:0;mso-width-relative:margin;mso-height-relative:margin" from="54.9pt,17.35pt" to="106.15pt,17.8pt" o:gfxdata="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" strokecolor="black [3040]"/>
             </w:pict>
           </mc:Fallback>
         </mc:AlternateContent>
@@ -4065,6 +3897,66 @@
           <w:szCs w:val="32"/>
         </w:rPr>
       </w:pPr>
+    </w:p>
+    <w:p>
+      <w:pPr>
+        <w:spacing w:after="0" w:line="240" w:lineRule="auto"/>
+        <w:rPr>
+          <w:rFonts w:ascii="Times New Roman" w:hAnsi="Times New Roman" w:cs="Times New Roman"/>
+          <w:b/>
+          <w:bCs/>
+          <w:sz w:val="32"/>
+          <w:szCs w:val="32"/>
+        </w:rPr>
+      </w:pPr>
+    </w:p>
+    <w:p>
+      <w:pPr>
+        <w:spacing w:after="0" w:line="240" w:lineRule="auto"/>
+        <w:rPr>
+          <w:rFonts w:ascii="Times New Roman" w:hAnsi="Times New Roman" w:cs="Times New Roman"/>
+          <w:b/>
+          <w:bCs/>
+          <w:sz w:val="32"/>
+          <w:szCs w:val="32"/>
+        </w:rPr>
+      </w:pPr>
+    </w:p>
+    <w:p>
+      <w:pPr>
+        <w:spacing w:after="0" w:line="240" w:lineRule="auto"/>
+        <w:rPr>
+          <w:rFonts w:ascii="Times New Roman" w:hAnsi="Times New Roman" w:cs="Times New Roman"/>
+          <w:b/>
+          <w:bCs/>
+          <w:sz w:val="32"/>
+          <w:szCs w:val="32"/>
+        </w:rPr>
+      </w:pPr>
+    </w:p>
+    <w:p>
+      <w:pPr>
+        <w:spacing w:after="0" w:line="240" w:lineRule="auto"/>
+        <w:rPr>
+          <w:rFonts w:ascii="Times New Roman" w:hAnsi="Times New Roman" w:cs="Times New Roman"/>
+          <w:b/>
+          <w:bCs/>
+          <w:sz w:val="32"/>
+          <w:szCs w:val="32"/>
+        </w:rPr>
+      </w:pPr>
+    </w:p>
+    <w:p>
+      <w:pPr>
+        <w:spacing w:after="0" w:line="240" w:lineRule="auto"/>
+        <w:rPr>
+          <w:rFonts w:ascii="Times New Roman" w:hAnsi="Times New Roman" w:cs="Times New Roman"/>
+          <w:b/>
+          <w:bCs/>
+          <w:sz w:val="32"/>
+          <w:szCs w:val="32"/>
+        </w:rPr>
+      </w:pPr>
       <w:r>
         <w:rPr>
           <w:rFonts w:ascii="Times New Roman" w:hAnsi="Times New Roman" w:cs="Times New Roman"/>
@@ -4138,7 +4030,7 @@
           </mc:Choice>
           <mc:Fallback>
             <w:pict>
-              <v:shape w14:anchorId="50E35AC5" id="Ink 11" o:spid="_x0000_s1026" type="#_x0000_t75" style="position:absolute;margin-left:-100.65pt;margin-top:268.8pt;width:1.05pt;height:1.05pt;z-index:251715584;visibility:visible;mso-wrap-style:square;mso-wrap-distance-left:9pt;mso-wrap-distance-top:0;mso-wrap-distance-right:9pt;mso-wrap-distance-bottom:0;mso-position-horizontal:absolute;mso-position-horizontal-relative:text;mso-position-vertical:absolute;mso-position-vertical-relative:text" o:gfxdata="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">
+              <v:shape w14:anchorId="6D2CB3D4" id="Ink 11" o:spid="_x0000_s1026" type="#_x0000_t75" style="position:absolute;margin-left:-100.65pt;margin-top:268.8pt;width:1.05pt;height:1.05pt;z-index:251715584;visibility:visible;mso-wrap-style:square;mso-wrap-distance-left:9pt;mso-wrap-distance-top:0;mso-wrap-distance-right:9pt;mso-wrap-distance-bottom:0;mso-position-horizontal:absolute;mso-position-horizontal-relative:text;mso-position-vertical:absolute;mso-position-vertical-relative:text" o:gfxdata="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">
                 <v:imagedata r:id="rId14" o:title=""/>
               </v:shape>
             </w:pict>

</xml_diff>